<commit_message>
WIP view file caching
</commit_message>
<xml_diff>
--- a/ideas.docx
+++ b/ideas.docx
@@ -1,10 +1,10 @@
 
 <file path=word/document.xml><?xml version="1.0" encoding="utf-8"?>
-<w:document xmlns:wpc="http://schemas.microsoft.com/office/word/2010/wordprocessingCanvas" xmlns:mc="http://schemas.openxmlformats.org/markup-compatibility/2006" xmlns:o="urn:schemas-microsoft-com:office:office" xmlns:r="http://schemas.openxmlformats.org/officeDocument/2006/relationships" xmlns:m="http://schemas.openxmlformats.org/officeDocument/2006/math" xmlns:v="urn:schemas-microsoft-com:vml" xmlns:wp14="http://schemas.microsoft.com/office/word/2010/wordprocessingDrawing" xmlns:wp="http://schemas.openxmlformats.org/drawingml/2006/wordprocessingDrawing" xmlns:w10="urn:schemas-microsoft-com:office:word" xmlns:w="http://schemas.openxmlformats.org/wordprocessingml/2006/main" xmlns:w14="http://schemas.microsoft.com/office/word/2010/wordml" xmlns:wpg="http://schemas.microsoft.com/office/word/2010/wordprocessingGroup" xmlns:wpi="http://schemas.microsoft.com/office/word/2010/wordprocessingInk" xmlns:wne="http://schemas.microsoft.com/office/word/2006/wordml" xmlns:wps="http://schemas.microsoft.com/office/word/2010/wordprocessingShape" mc:Ignorable="w14 wp14">
+<w:document xmlns:wpc="http://schemas.microsoft.com/office/word/2010/wordprocessingCanvas" xmlns:mo="http://schemas.microsoft.com/office/mac/office/2008/main" xmlns:mc="http://schemas.openxmlformats.org/markup-compatibility/2006" xmlns:mv="urn:schemas-microsoft-com:mac:vml" xmlns:o="urn:schemas-microsoft-com:office:office" xmlns:r="http://schemas.openxmlformats.org/officeDocument/2006/relationships" xmlns:m="http://schemas.openxmlformats.org/officeDocument/2006/math" xmlns:v="urn:schemas-microsoft-com:vml" xmlns:wp14="http://schemas.microsoft.com/office/word/2010/wordprocessingDrawing" xmlns:wp="http://schemas.openxmlformats.org/drawingml/2006/wordprocessingDrawing" xmlns:w10="urn:schemas-microsoft-com:office:word" xmlns:w="http://schemas.openxmlformats.org/wordprocessingml/2006/main" xmlns:w14="http://schemas.microsoft.com/office/word/2010/wordml" xmlns:wpg="http://schemas.microsoft.com/office/word/2010/wordprocessingGroup" xmlns:wpi="http://schemas.microsoft.com/office/word/2010/wordprocessingInk" xmlns:wne="http://schemas.microsoft.com/office/word/2006/wordml" xmlns:wps="http://schemas.microsoft.com/office/word/2010/wordprocessingShape" mc:Ignorable="w14 wp14">
   <w:body>
     <w:p>
       <w:pPr>
-        <w:pStyle w:val="Kop1"/>
+        <w:pStyle w:val="Heading1"/>
       </w:pPr>
       <w:r>
         <w:t>Components</w:t>
@@ -12,7 +12,7 @@
     </w:p>
     <w:p>
       <w:pPr>
-        <w:pStyle w:val="Lijstalinea"/>
+        <w:pStyle w:val="ListParagraph"/>
         <w:numPr>
           <w:ilvl w:val="0"/>
           <w:numId w:val="1"/>
@@ -24,7 +24,7 @@
     </w:p>
     <w:p>
       <w:pPr>
-        <w:pStyle w:val="Lijstalinea"/>
+        <w:pStyle w:val="ListParagraph"/>
         <w:numPr>
           <w:ilvl w:val="0"/>
           <w:numId w:val="1"/>
@@ -36,7 +36,7 @@
     </w:p>
     <w:p>
       <w:pPr>
-        <w:pStyle w:val="Lijstalinea"/>
+        <w:pStyle w:val="ListParagraph"/>
         <w:numPr>
           <w:ilvl w:val="0"/>
           <w:numId w:val="1"/>
@@ -48,7 +48,7 @@
     </w:p>
     <w:p>
       <w:pPr>
-        <w:pStyle w:val="Lijstalinea"/>
+        <w:pStyle w:val="ListParagraph"/>
         <w:numPr>
           <w:ilvl w:val="0"/>
           <w:numId w:val="1"/>
@@ -60,7 +60,7 @@
     </w:p>
     <w:p>
       <w:pPr>
-        <w:pStyle w:val="Kop1"/>
+        <w:pStyle w:val="Heading1"/>
       </w:pPr>
       <w:r>
         <w:t>Assets compiler</w:t>
@@ -68,21 +68,33 @@
     </w:p>
     <w:p>
       <w:pPr>
-        <w:pStyle w:val="Lijstalinea"/>
-        <w:numPr>
-          <w:ilvl w:val="0"/>
-          <w:numId w:val="1"/>
-        </w:numPr>
-      </w:pPr>
-      <w:r>
-        <w:t>When asset changed and trigger recompile code -&gt; only recompile changed file instead of all files</w:t>
+        <w:pStyle w:val="ListParagraph"/>
+        <w:numPr>
+          <w:ilvl w:val="0"/>
+          <w:numId w:val="1"/>
+        </w:numPr>
+      </w:pPr>
+      <w:r>
+        <w:t>Create storage folder strucutre if not exists</w:t>
       </w:r>
       <w:bookmarkStart w:id="0" w:name="_GoBack"/>
       <w:bookmarkEnd w:id="0"/>
     </w:p>
     <w:p>
       <w:pPr>
-        <w:pStyle w:val="Lijstalinea"/>
+        <w:pStyle w:val="ListParagraph"/>
+        <w:numPr>
+          <w:ilvl w:val="0"/>
+          <w:numId w:val="1"/>
+        </w:numPr>
+      </w:pPr>
+      <w:r>
+        <w:t>When asset changed and trigger recompile code -&gt; only recompile changed file instead of all files</w:t>
+      </w:r>
+    </w:p>
+    <w:p>
+      <w:pPr>
+        <w:pStyle w:val="ListParagraph"/>
         <w:numPr>
           <w:ilvl w:val="0"/>
           <w:numId w:val="1"/>
@@ -94,7 +106,7 @@
     </w:p>
     <w:p>
       <w:pPr>
-        <w:pStyle w:val="Kop1"/>
+        <w:pStyle w:val="Heading1"/>
       </w:pPr>
       <w:r>
         <w:t>Hot reload</w:t>
@@ -102,7 +114,7 @@
     </w:p>
     <w:p>
       <w:pPr>
-        <w:pStyle w:val="Lijstalinea"/>
+        <w:pStyle w:val="ListParagraph"/>
         <w:numPr>
           <w:ilvl w:val="0"/>
           <w:numId w:val="1"/>
@@ -112,15 +124,12 @@
         <w:t>Add support for layout files</w:t>
       </w:r>
       <w:r>
-        <w:t xml:space="preserve"> </w:t>
-      </w:r>
-      <w:r>
-        <w:t>(update/create new one)</w:t>
-      </w:r>
-    </w:p>
-    <w:p>
-      <w:pPr>
-        <w:pStyle w:val="Lijstalinea"/>
+        <w:t xml:space="preserve"> (update/create new one)</w:t>
+      </w:r>
+    </w:p>
+    <w:p>
+      <w:pPr>
+        <w:pStyle w:val="ListParagraph"/>
         <w:numPr>
           <w:ilvl w:val="0"/>
           <w:numId w:val="1"/>
@@ -135,7 +144,7 @@
     </w:p>
     <w:p>
       <w:pPr>
-        <w:pStyle w:val="Kop1"/>
+        <w:pStyle w:val="Heading1"/>
       </w:pPr>
       <w:r>
         <w:t>Session</w:t>
@@ -143,7 +152,7 @@
     </w:p>
     <w:p>
       <w:pPr>
-        <w:pStyle w:val="Lijstalinea"/>
+        <w:pStyle w:val="ListParagraph"/>
         <w:numPr>
           <w:ilvl w:val="0"/>
           <w:numId w:val="1"/>
@@ -155,7 +164,7 @@
     </w:p>
     <w:p>
       <w:pPr>
-        <w:pStyle w:val="Lijstalinea"/>
+        <w:pStyle w:val="ListParagraph"/>
         <w:numPr>
           <w:ilvl w:val="0"/>
           <w:numId w:val="1"/>
@@ -167,7 +176,7 @@
     </w:p>
     <w:p>
       <w:pPr>
-        <w:pStyle w:val="Kop1"/>
+        <w:pStyle w:val="Heading1"/>
       </w:pPr>
       <w:r>
         <w:t>Middleware</w:t>
@@ -175,7 +184,7 @@
     </w:p>
     <w:p>
       <w:pPr>
-        <w:pStyle w:val="Lijstalinea"/>
+        <w:pStyle w:val="ListParagraph"/>
         <w:numPr>
           <w:ilvl w:val="0"/>
           <w:numId w:val="1"/>
@@ -187,7 +196,7 @@
     </w:p>
     <w:p>
       <w:pPr>
-        <w:pStyle w:val="Kop1"/>
+        <w:pStyle w:val="Heading1"/>
       </w:pPr>
       <w:r>
         <w:t>Post</w:t>
@@ -201,7 +210,7 @@
     </w:p>
     <w:p>
       <w:pPr>
-        <w:pStyle w:val="Lijstalinea"/>
+        <w:pStyle w:val="ListParagraph"/>
         <w:numPr>
           <w:ilvl w:val="0"/>
           <w:numId w:val="1"/>
@@ -216,7 +225,7 @@
     </w:p>
     <w:p>
       <w:pPr>
-        <w:pStyle w:val="Lijstalinea"/>
+        <w:pStyle w:val="ListParagraph"/>
         <w:numPr>
           <w:ilvl w:val="0"/>
           <w:numId w:val="1"/>
@@ -231,7 +240,7 @@
     </w:p>
     <w:p>
       <w:pPr>
-        <w:pStyle w:val="Kop1"/>
+        <w:pStyle w:val="Heading1"/>
       </w:pPr>
       <w:r>
         <w:t>Validation</w:t>
@@ -239,7 +248,7 @@
     </w:p>
     <w:p>
       <w:pPr>
-        <w:pStyle w:val="Lijstalinea"/>
+        <w:pStyle w:val="ListParagraph"/>
         <w:numPr>
           <w:ilvl w:val="0"/>
           <w:numId w:val="1"/>
@@ -251,7 +260,7 @@
     </w:p>
     <w:p>
       <w:pPr>
-        <w:pStyle w:val="Kop1"/>
+        <w:pStyle w:val="Heading1"/>
       </w:pPr>
       <w:r>
         <w:t>Routing</w:t>
@@ -259,7 +268,7 @@
     </w:p>
     <w:p>
       <w:pPr>
-        <w:pStyle w:val="Lijstalinea"/>
+        <w:pStyle w:val="ListParagraph"/>
         <w:numPr>
           <w:ilvl w:val="0"/>
           <w:numId w:val="1"/>
@@ -271,7 +280,7 @@
     </w:p>
     <w:p>
       <w:pPr>
-        <w:pStyle w:val="Kop1"/>
+        <w:pStyle w:val="Heading1"/>
       </w:pPr>
       <w:r>
         <w:t>C</w:t>
@@ -282,7 +291,7 @@
     </w:p>
     <w:p>
       <w:pPr>
-        <w:pStyle w:val="Lijstalinea"/>
+        <w:pStyle w:val="ListParagraph"/>
         <w:numPr>
           <w:ilvl w:val="0"/>
           <w:numId w:val="1"/>
@@ -294,7 +303,7 @@
     </w:p>
     <w:p>
       <w:pPr>
-        <w:pStyle w:val="Lijstalinea"/>
+        <w:pStyle w:val="ListParagraph"/>
         <w:numPr>
           <w:ilvl w:val="0"/>
           <w:numId w:val="1"/>
@@ -309,7 +318,7 @@
     </w:p>
     <w:p>
       <w:pPr>
-        <w:pStyle w:val="Kop1"/>
+        <w:pStyle w:val="Heading1"/>
       </w:pPr>
       <w:r>
         <w:lastRenderedPageBreak/>
@@ -318,7 +327,7 @@
     </w:p>
     <w:p>
       <w:pPr>
-        <w:pStyle w:val="Lijstalinea"/>
+        <w:pStyle w:val="ListParagraph"/>
         <w:numPr>
           <w:ilvl w:val="0"/>
           <w:numId w:val="1"/>
@@ -330,7 +339,7 @@
     </w:p>
     <w:p>
       <w:pPr>
-        <w:pStyle w:val="Kop1"/>
+        <w:pStyle w:val="Heading1"/>
       </w:pPr>
       <w:r>
         <w:t>General</w:t>
@@ -338,7 +347,7 @@
     </w:p>
     <w:p>
       <w:pPr>
-        <w:pStyle w:val="Lijstalinea"/>
+        <w:pStyle w:val="ListParagraph"/>
         <w:numPr>
           <w:ilvl w:val="0"/>
           <w:numId w:val="1"/>
@@ -350,7 +359,7 @@
     </w:p>
     <w:p>
       <w:pPr>
-        <w:pStyle w:val="Lijstalinea"/>
+        <w:pStyle w:val="ListParagraph"/>
         <w:numPr>
           <w:ilvl w:val="0"/>
           <w:numId w:val="1"/>
@@ -371,7 +380,7 @@
 </file>
 
 <file path=word/numbering.xml><?xml version="1.0" encoding="utf-8"?>
-<w:numbering xmlns:wpc="http://schemas.microsoft.com/office/word/2010/wordprocessingCanvas" xmlns:mc="http://schemas.openxmlformats.org/markup-compatibility/2006" xmlns:o="urn:schemas-microsoft-com:office:office" xmlns:r="http://schemas.openxmlformats.org/officeDocument/2006/relationships" xmlns:m="http://schemas.openxmlformats.org/officeDocument/2006/math" xmlns:v="urn:schemas-microsoft-com:vml" xmlns:wp14="http://schemas.microsoft.com/office/word/2010/wordprocessingDrawing" xmlns:wp="http://schemas.openxmlformats.org/drawingml/2006/wordprocessingDrawing" xmlns:w10="urn:schemas-microsoft-com:office:word" xmlns:w="http://schemas.openxmlformats.org/wordprocessingml/2006/main" xmlns:w14="http://schemas.microsoft.com/office/word/2010/wordml" xmlns:wpg="http://schemas.microsoft.com/office/word/2010/wordprocessingGroup" xmlns:wpi="http://schemas.microsoft.com/office/word/2010/wordprocessingInk" xmlns:wne="http://schemas.microsoft.com/office/word/2006/wordml" xmlns:wps="http://schemas.microsoft.com/office/word/2010/wordprocessingShape" mc:Ignorable="w14 wp14">
+<w:numbering xmlns:wpc="http://schemas.microsoft.com/office/word/2010/wordprocessingCanvas" xmlns:mo="http://schemas.microsoft.com/office/mac/office/2008/main" xmlns:mc="http://schemas.openxmlformats.org/markup-compatibility/2006" xmlns:mv="urn:schemas-microsoft-com:mac:vml" xmlns:o="urn:schemas-microsoft-com:office:office" xmlns:r="http://schemas.openxmlformats.org/officeDocument/2006/relationships" xmlns:m="http://schemas.openxmlformats.org/officeDocument/2006/math" xmlns:v="urn:schemas-microsoft-com:vml" xmlns:wp14="http://schemas.microsoft.com/office/word/2010/wordprocessingDrawing" xmlns:wp="http://schemas.openxmlformats.org/drawingml/2006/wordprocessingDrawing" xmlns:w10="urn:schemas-microsoft-com:office:word" xmlns:w="http://schemas.openxmlformats.org/wordprocessingml/2006/main" xmlns:w14="http://schemas.microsoft.com/office/word/2010/wordml" xmlns:wpg="http://schemas.microsoft.com/office/word/2010/wordprocessingGroup" xmlns:wpi="http://schemas.microsoft.com/office/word/2010/wordprocessingInk" xmlns:wne="http://schemas.microsoft.com/office/word/2006/wordml" xmlns:wps="http://schemas.microsoft.com/office/word/2010/wordprocessingShape" mc:Ignorable="w14 wp14">
   <w:abstractNum w:abstractNumId="0">
     <w:nsid w:val="2F812900"/>
     <w:multiLevelType w:val="hybridMultilevel"/>
@@ -507,7 +516,7 @@
       </w:pPr>
     </w:pPrDefault>
   </w:docDefaults>
-  <w:latentStyles w:defLockedState="0" w:defUIPriority="99" w:defSemiHidden="1" w:defUnhideWhenUsed="1" w:defQFormat="0" w:count="267">
+  <w:latentStyles w:defLockedState="0" w:defUIPriority="99" w:defSemiHidden="1" w:defUnhideWhenUsed="1" w:defQFormat="0" w:count="276">
     <w:lsdException w:name="Normal" w:semiHidden="0" w:uiPriority="0" w:unhideWhenUsed="0" w:qFormat="1"/>
     <w:lsdException w:name="heading 1" w:semiHidden="0" w:uiPriority="9" w:unhideWhenUsed="0" w:qFormat="1"/>
     <w:lsdException w:name="heading 2" w:uiPriority="9" w:qFormat="1"/>
@@ -646,15 +655,15 @@
     <w:lsdException w:name="Bibliography" w:uiPriority="37"/>
     <w:lsdException w:name="TOC Heading" w:uiPriority="39" w:qFormat="1"/>
   </w:latentStyles>
-  <w:style w:type="paragraph" w:default="1" w:styleId="Standaard">
+  <w:style w:type="paragraph" w:default="1" w:styleId="Normal">
     <w:name w:val="Normal"/>
     <w:qFormat/>
   </w:style>
-  <w:style w:type="paragraph" w:styleId="Kop1">
+  <w:style w:type="paragraph" w:styleId="Heading1">
     <w:name w:val="heading 1"/>
-    <w:basedOn w:val="Standaard"/>
-    <w:next w:val="Standaard"/>
-    <w:link w:val="Kop1Char"/>
+    <w:basedOn w:val="Normal"/>
+    <w:next w:val="Normal"/>
+    <w:link w:val="Heading1Char"/>
     <w:uiPriority w:val="9"/>
     <w:qFormat/>
     <w:rsid w:val="009E3959"/>
@@ -673,13 +682,13 @@
       <w:szCs w:val="28"/>
     </w:rPr>
   </w:style>
-  <w:style w:type="character" w:default="1" w:styleId="Standaardalinea-lettertype">
+  <w:style w:type="character" w:default="1" w:styleId="DefaultParagraphFont">
     <w:name w:val="Default Paragraph Font"/>
     <w:uiPriority w:val="1"/>
     <w:semiHidden/>
     <w:unhideWhenUsed/>
   </w:style>
-  <w:style w:type="table" w:default="1" w:styleId="Standaardtabel">
+  <w:style w:type="table" w:default="1" w:styleId="TableNormal">
     <w:name w:val="Normal Table"/>
     <w:uiPriority w:val="99"/>
     <w:semiHidden/>
@@ -694,16 +703,16 @@
       </w:tblCellMar>
     </w:tblPr>
   </w:style>
-  <w:style w:type="numbering" w:default="1" w:styleId="Geenlijst">
+  <w:style w:type="numbering" w:default="1" w:styleId="NoList">
     <w:name w:val="No List"/>
     <w:uiPriority w:val="99"/>
     <w:semiHidden/>
     <w:unhideWhenUsed/>
   </w:style>
-  <w:style w:type="character" w:customStyle="1" w:styleId="Kop1Char">
-    <w:name w:val="Kop 1 Char"/>
-    <w:basedOn w:val="Standaardalinea-lettertype"/>
-    <w:link w:val="Kop1"/>
+  <w:style w:type="character" w:customStyle="1" w:styleId="Heading1Char">
+    <w:name w:val="Heading 1 Char"/>
+    <w:basedOn w:val="DefaultParagraphFont"/>
+    <w:link w:val="Heading1"/>
     <w:uiPriority w:val="9"/>
     <w:rsid w:val="009E3959"/>
     <w:rPr>
@@ -715,9 +724,9 @@
       <w:szCs w:val="28"/>
     </w:rPr>
   </w:style>
-  <w:style w:type="paragraph" w:styleId="Lijstalinea">
+  <w:style w:type="paragraph" w:styleId="ListParagraph">
     <w:name w:val="List Paragraph"/>
-    <w:basedOn w:val="Standaard"/>
+    <w:basedOn w:val="Normal"/>
     <w:uiPriority w:val="34"/>
     <w:qFormat/>
     <w:rsid w:val="009E3959"/>
@@ -730,7 +739,7 @@
 </file>
 
 <file path=word/stylesWithEffects.xml><?xml version="1.0" encoding="utf-8"?>
-<w:styles xmlns:wpc="http://schemas.microsoft.com/office/word/2010/wordprocessingCanvas" xmlns:mc="http://schemas.openxmlformats.org/markup-compatibility/2006" xmlns:o="urn:schemas-microsoft-com:office:office" xmlns:r="http://schemas.openxmlformats.org/officeDocument/2006/relationships" xmlns:m="http://schemas.openxmlformats.org/officeDocument/2006/math" xmlns:v="urn:schemas-microsoft-com:vml" xmlns:wp14="http://schemas.microsoft.com/office/word/2010/wordprocessingDrawing" xmlns:wp="http://schemas.openxmlformats.org/drawingml/2006/wordprocessingDrawing" xmlns:w10="urn:schemas-microsoft-com:office:word" xmlns:w="http://schemas.openxmlformats.org/wordprocessingml/2006/main" xmlns:w14="http://schemas.microsoft.com/office/word/2010/wordml" xmlns:wpg="http://schemas.microsoft.com/office/word/2010/wordprocessingGroup" xmlns:wpi="http://schemas.microsoft.com/office/word/2010/wordprocessingInk" xmlns:wne="http://schemas.microsoft.com/office/word/2006/wordml" xmlns:wps="http://schemas.microsoft.com/office/word/2010/wordprocessingShape" mc:Ignorable="w14 wp14">
+<w:styles xmlns:wpc="http://schemas.microsoft.com/office/word/2010/wordprocessingCanvas" xmlns:mo="http://schemas.microsoft.com/office/mac/office/2008/main" xmlns:mc="http://schemas.openxmlformats.org/markup-compatibility/2006" xmlns:mv="urn:schemas-microsoft-com:mac:vml" xmlns:o="urn:schemas-microsoft-com:office:office" xmlns:r="http://schemas.openxmlformats.org/officeDocument/2006/relationships" xmlns:m="http://schemas.openxmlformats.org/officeDocument/2006/math" xmlns:v="urn:schemas-microsoft-com:vml" xmlns:wp14="http://schemas.microsoft.com/office/word/2010/wordprocessingDrawing" xmlns:wp="http://schemas.openxmlformats.org/drawingml/2006/wordprocessingDrawing" xmlns:w10="urn:schemas-microsoft-com:office:word" xmlns:w="http://schemas.openxmlformats.org/wordprocessingml/2006/main" xmlns:w14="http://schemas.microsoft.com/office/word/2010/wordml" xmlns:wpg="http://schemas.microsoft.com/office/word/2010/wordprocessingGroup" xmlns:wpi="http://schemas.microsoft.com/office/word/2010/wordprocessingInk" xmlns:wne="http://schemas.microsoft.com/office/word/2006/wordml" xmlns:wps="http://schemas.microsoft.com/office/word/2010/wordprocessingShape" mc:Ignorable="w14 wp14">
   <w:docDefaults>
     <w:rPrDefault>
       <w:rPr>
@@ -746,7 +755,7 @@
       </w:pPr>
     </w:pPrDefault>
   </w:docDefaults>
-  <w:latentStyles w:defLockedState="0" w:defUIPriority="99" w:defSemiHidden="1" w:defUnhideWhenUsed="1" w:defQFormat="0" w:count="267">
+  <w:latentStyles w:defLockedState="0" w:defUIPriority="99" w:defSemiHidden="1" w:defUnhideWhenUsed="1" w:defQFormat="0" w:count="276">
     <w:lsdException w:name="Normal" w:semiHidden="0" w:uiPriority="0" w:unhideWhenUsed="0" w:qFormat="1"/>
     <w:lsdException w:name="heading 1" w:semiHidden="0" w:uiPriority="9" w:unhideWhenUsed="0" w:qFormat="1"/>
     <w:lsdException w:name="heading 2" w:uiPriority="9" w:qFormat="1"/>
@@ -885,15 +894,15 @@
     <w:lsdException w:name="Bibliography" w:uiPriority="37"/>
     <w:lsdException w:name="TOC Heading" w:uiPriority="39" w:qFormat="1"/>
   </w:latentStyles>
-  <w:style w:type="paragraph" w:default="1" w:styleId="Standaard">
+  <w:style w:type="paragraph" w:default="1" w:styleId="Normal">
     <w:name w:val="Normal"/>
     <w:qFormat/>
   </w:style>
-  <w:style w:type="paragraph" w:styleId="Kop1">
+  <w:style w:type="paragraph" w:styleId="Heading1">
     <w:name w:val="heading 1"/>
-    <w:basedOn w:val="Standaard"/>
-    <w:next w:val="Standaard"/>
-    <w:link w:val="Kop1Char"/>
+    <w:basedOn w:val="Normal"/>
+    <w:next w:val="Normal"/>
+    <w:link w:val="Heading1Char"/>
     <w:uiPriority w:val="9"/>
     <w:qFormat/>
     <w:rsid w:val="009E3959"/>
@@ -912,13 +921,13 @@
       <w:szCs w:val="28"/>
     </w:rPr>
   </w:style>
-  <w:style w:type="character" w:default="1" w:styleId="Standaardalinea-lettertype">
+  <w:style w:type="character" w:default="1" w:styleId="DefaultParagraphFont">
     <w:name w:val="Default Paragraph Font"/>
     <w:uiPriority w:val="1"/>
     <w:semiHidden/>
     <w:unhideWhenUsed/>
   </w:style>
-  <w:style w:type="table" w:default="1" w:styleId="Standaardtabel">
+  <w:style w:type="table" w:default="1" w:styleId="TableNormal">
     <w:name w:val="Normal Table"/>
     <w:uiPriority w:val="99"/>
     <w:semiHidden/>
@@ -933,16 +942,16 @@
       </w:tblCellMar>
     </w:tblPr>
   </w:style>
-  <w:style w:type="numbering" w:default="1" w:styleId="Geenlijst">
+  <w:style w:type="numbering" w:default="1" w:styleId="NoList">
     <w:name w:val="No List"/>
     <w:uiPriority w:val="99"/>
     <w:semiHidden/>
     <w:unhideWhenUsed/>
   </w:style>
-  <w:style w:type="character" w:customStyle="1" w:styleId="Kop1Char">
-    <w:name w:val="Kop 1 Char"/>
-    <w:basedOn w:val="Standaardalinea-lettertype"/>
-    <w:link w:val="Kop1"/>
+  <w:style w:type="character" w:customStyle="1" w:styleId="Heading1Char">
+    <w:name w:val="Heading 1 Char"/>
+    <w:basedOn w:val="DefaultParagraphFont"/>
+    <w:link w:val="Heading1"/>
     <w:uiPriority w:val="9"/>
     <w:rsid w:val="009E3959"/>
     <w:rPr>
@@ -954,9 +963,9 @@
       <w:szCs w:val="28"/>
     </w:rPr>
   </w:style>
-  <w:style w:type="paragraph" w:styleId="Lijstalinea">
+  <w:style w:type="paragraph" w:styleId="ListParagraph">
     <w:name w:val="List Paragraph"/>
-    <w:basedOn w:val="Standaard"/>
+    <w:basedOn w:val="Normal"/>
     <w:uiPriority w:val="34"/>
     <w:qFormat/>
     <w:rsid w:val="009E3959"/>

</xml_diff>

<commit_message>
Working on view file caching
</commit_message>
<xml_diff>
--- a/ideas.docx
+++ b/ideas.docx
@@ -19,6 +19,42 @@
         </w:numPr>
       </w:pPr>
       <w:r>
+        <w:t xml:space="preserve">Add flag for skip prefixing custom elements, </w:t>
+      </w:r>
+      <w:r>
+        <w:t>render</w:t>
+      </w:r>
+      <w:r>
+        <w:t xml:space="preserve"> “</w:t>
+      </w:r>
+      <w:r>
+        <w:t>a</w:t>
+      </w:r>
+      <w:r>
+        <w:t>s</w:t>
+      </w:r>
+      <w:r>
+        <w:t xml:space="preserve"> </w:t>
+      </w:r>
+      <w:r>
+        <w:t>native”</w:t>
+      </w:r>
+      <w:r>
+        <w:t xml:space="preserve"> element. Example &lt;nav i</w:t>
+      </w:r>
+      <w:r>
+        <w:t>s-native&gt;&lt;/nav&gt;. Remove flag while compiling.</w:t>
+      </w:r>
+    </w:p>
+    <w:p>
+      <w:pPr>
+        <w:pStyle w:val="ListParagraph"/>
+        <w:numPr>
+          <w:ilvl w:val="0"/>
+          <w:numId w:val="1"/>
+        </w:numPr>
+      </w:pPr>
+      <w:r>
         <w:t>Read components folder recursive and cache them</w:t>
       </w:r>
     </w:p>
@@ -76,6 +112,297 @@
       </w:pPr>
       <w:r>
         <w:t>Create storage folder strucutre if not exists</w:t>
+      </w:r>
+    </w:p>
+    <w:p>
+      <w:pPr>
+        <w:pStyle w:val="ListParagraph"/>
+        <w:numPr>
+          <w:ilvl w:val="0"/>
+          <w:numId w:val="1"/>
+        </w:numPr>
+      </w:pPr>
+      <w:r>
+        <w:t>When asset changed and trigger recompile code -&gt; only recompile changed file instead of all files</w:t>
+      </w:r>
+    </w:p>
+    <w:p>
+      <w:pPr>
+        <w:pStyle w:val="ListParagraph"/>
+        <w:numPr>
+          <w:ilvl w:val="0"/>
+          <w:numId w:val="1"/>
+        </w:numPr>
+      </w:pPr>
+      <w:r>
+        <w:t>Write tests</w:t>
+      </w:r>
+    </w:p>
+    <w:p>
+      <w:pPr>
+        <w:pStyle w:val="Heading1"/>
+      </w:pPr>
+      <w:r>
+        <w:t>Hot reload</w:t>
+      </w:r>
+    </w:p>
+    <w:p>
+      <w:pPr>
+        <w:pStyle w:val="ListParagraph"/>
+        <w:numPr>
+          <w:ilvl w:val="0"/>
+          <w:numId w:val="1"/>
+        </w:numPr>
+      </w:pPr>
+      <w:r>
+        <w:t>Add support for layout files</w:t>
+      </w:r>
+      <w:r>
+        <w:t xml:space="preserve"> (update/create new one)</w:t>
+      </w:r>
+    </w:p>
+    <w:p>
+      <w:pPr>
+        <w:pStyle w:val="ListParagraph"/>
+        <w:numPr>
+          <w:ilvl w:val="0"/>
+          <w:numId w:val="1"/>
+        </w:numPr>
+      </w:pPr>
+      <w:r>
+        <w:t>Add support for components</w:t>
+      </w:r>
+      <w:r>
+        <w:t xml:space="preserve"> (update/create new one)</w:t>
+      </w:r>
+    </w:p>
+    <w:p>
+      <w:pPr>
+        <w:pStyle w:val="Heading1"/>
+      </w:pPr>
+      <w:r>
+        <w:t>Session</w:t>
+      </w:r>
+    </w:p>
+    <w:p>
+      <w:pPr>
+        <w:pStyle w:val="ListParagraph"/>
+        <w:numPr>
+          <w:ilvl w:val="0"/>
+          <w:numId w:val="1"/>
+        </w:numPr>
+      </w:pPr>
+      <w:r>
+        <w:t>Support sessions</w:t>
+      </w:r>
+    </w:p>
+    <w:p>
+      <w:pPr>
+        <w:pStyle w:val="ListParagraph"/>
+        <w:numPr>
+          <w:ilvl w:val="0"/>
+          <w:numId w:val="1"/>
+        </w:numPr>
+      </w:pPr>
+      <w:r>
+        <w:t>Login</w:t>
+      </w:r>
+    </w:p>
+    <w:p>
+      <w:pPr>
+        <w:pStyle w:val="Heading1"/>
+      </w:pPr>
+      <w:r>
+        <w:t>Middleware</w:t>
+      </w:r>
+    </w:p>
+    <w:p>
+      <w:pPr>
+        <w:pStyle w:val="ListParagraph"/>
+        <w:numPr>
+          <w:ilvl w:val="0"/>
+          <w:numId w:val="1"/>
+        </w:numPr>
+      </w:pPr>
+      <w:r>
+        <w:t>Protect controllers/methods/routes</w:t>
+      </w:r>
+    </w:p>
+    <w:p>
+      <w:pPr>
+        <w:pStyle w:val="Heading1"/>
+      </w:pPr>
+      <w:r>
+        <w:t>Post</w:t>
+      </w:r>
+      <w:r>
+        <w:t>/put/patch/delete/</w:t>
+      </w:r>
+      <w:r>
+        <w:t xml:space="preserve"> requests</w:t>
+      </w:r>
+    </w:p>
+    <w:p>
+      <w:pPr>
+        <w:pStyle w:val="ListParagraph"/>
+        <w:numPr>
+          <w:ilvl w:val="0"/>
+          <w:numId w:val="1"/>
+        </w:numPr>
+      </w:pPr>
+      <w:r>
+        <w:t xml:space="preserve">Add support for </w:t>
+      </w:r>
+      <w:r>
+        <w:t>different request types</w:t>
+      </w:r>
+    </w:p>
+    <w:p>
+      <w:pPr>
+        <w:pStyle w:val="ListParagraph"/>
+        <w:numPr>
+          <w:ilvl w:val="0"/>
+          <w:numId w:val="1"/>
+        </w:numPr>
+      </w:pPr>
+      <w:r>
+        <w:t xml:space="preserve">Support </w:t>
+      </w:r>
+      <w:r>
+        <w:t>posting data to nodejs server</w:t>
+      </w:r>
+    </w:p>
+    <w:p>
+      <w:pPr>
+        <w:pStyle w:val="Heading1"/>
+      </w:pPr>
+      <w:r>
+        <w:t>Validation</w:t>
+      </w:r>
+    </w:p>
+    <w:p>
+      <w:pPr>
+        <w:pStyle w:val="ListParagraph"/>
+        <w:numPr>
+          <w:ilvl w:val="0"/>
+          <w:numId w:val="1"/>
+        </w:numPr>
+      </w:pPr>
+      <w:r>
+        <w:t>Add support for request/form validation</w:t>
+      </w:r>
+    </w:p>
+    <w:p>
+      <w:pPr>
+        <w:pStyle w:val="Heading1"/>
+      </w:pPr>
+      <w:r>
+        <w:t>Routing</w:t>
+      </w:r>
+    </w:p>
+    <w:p>
+      <w:pPr>
+        <w:pStyle w:val="ListParagraph"/>
+        <w:numPr>
+          <w:ilvl w:val="0"/>
+          <w:numId w:val="1"/>
+        </w:numPr>
+      </w:pPr>
+      <w:r>
+        <w:t>Add support for wildcards</w:t>
+      </w:r>
+    </w:p>
+    <w:p>
+      <w:pPr>
+        <w:pStyle w:val="Heading1"/>
+      </w:pPr>
+      <w:r>
+        <w:lastRenderedPageBreak/>
+        <w:t>C</w:t>
+      </w:r>
+      <w:r>
+        <w:t>ommand-line interface</w:t>
+      </w:r>
+    </w:p>
+    <w:p>
+      <w:pPr>
+        <w:pStyle w:val="ListParagraph"/>
+        <w:numPr>
+          <w:ilvl w:val="0"/>
+          <w:numId w:val="1"/>
+        </w:numPr>
+      </w:pPr>
+      <w:hyperlink r:id="rId6" w:history="1">
+        <w:r>
+          <w:rPr>
+            <w:rStyle w:val="Hyperlink"/>
+          </w:rPr>
+          <w:t>https://github.com/mattallty/Caporal.js</w:t>
+        </w:r>
+      </w:hyperlink>
+    </w:p>
+    <w:p>
+      <w:pPr>
+        <w:pStyle w:val="ListParagraph"/>
+        <w:numPr>
+          <w:ilvl w:val="0"/>
+          <w:numId w:val="1"/>
+        </w:numPr>
+      </w:pPr>
+      <w:r>
+        <w:t>Create cli tool</w:t>
+      </w:r>
+    </w:p>
+    <w:p>
+      <w:pPr>
+        <w:pStyle w:val="ListParagraph"/>
+        <w:numPr>
+          <w:ilvl w:val="0"/>
+          <w:numId w:val="1"/>
+        </w:numPr>
+      </w:pPr>
+      <w:r>
+        <w:t>Scaffolding</w:t>
+      </w:r>
+      <w:r>
+        <w:t xml:space="preserve"> (crud)</w:t>
+      </w:r>
+    </w:p>
+    <w:p>
+      <w:pPr>
+        <w:pStyle w:val="Heading1"/>
+      </w:pPr>
+      <w:r>
+        <w:t>Workflow</w:t>
+      </w:r>
+    </w:p>
+    <w:p>
+      <w:pPr>
+        <w:pStyle w:val="ListParagraph"/>
+        <w:numPr>
+          <w:ilvl w:val="0"/>
+          <w:numId w:val="1"/>
+        </w:numPr>
+      </w:pPr>
+      <w:hyperlink r:id="rId7" w:history="1">
+        <w:r>
+          <w:rPr>
+            <w:rStyle w:val="Hyperlink"/>
+          </w:rPr>
+          <w:t>https://github.com/kimmobrunfeldt/concurrently</w:t>
+        </w:r>
+      </w:hyperlink>
+    </w:p>
+    <w:p>
+      <w:pPr>
+        <w:pStyle w:val="ListParagraph"/>
+        <w:numPr>
+          <w:ilvl w:val="0"/>
+          <w:numId w:val="1"/>
+        </w:numPr>
+      </w:pPr>
+      <w:r>
+        <w:t>Don’t compile loading assets when bootstrap nodue</w:t>
       </w:r>
       <w:bookmarkStart w:id="0" w:name="_GoBack"/>
       <w:bookmarkEnd w:id="0"/>
@@ -87,254 +414,21 @@
           <w:ilvl w:val="0"/>
           <w:numId w:val="1"/>
         </w:numPr>
-      </w:pPr>
-      <w:r>
-        <w:t>When asset changed and trigger recompile code -&gt; only recompile changed file instead of all files</w:t>
-      </w:r>
-    </w:p>
-    <w:p>
-      <w:pPr>
-        <w:pStyle w:val="ListParagraph"/>
-        <w:numPr>
-          <w:ilvl w:val="0"/>
-          <w:numId w:val="1"/>
-        </w:numPr>
-      </w:pPr>
-      <w:r>
-        <w:t>Write tests</w:t>
-      </w:r>
-    </w:p>
-    <w:p>
-      <w:pPr>
-        <w:pStyle w:val="Heading1"/>
-      </w:pPr>
-      <w:r>
-        <w:t>Hot reload</w:t>
-      </w:r>
-    </w:p>
-    <w:p>
-      <w:pPr>
-        <w:pStyle w:val="ListParagraph"/>
-        <w:numPr>
-          <w:ilvl w:val="0"/>
-          <w:numId w:val="1"/>
-        </w:numPr>
-      </w:pPr>
-      <w:r>
-        <w:t>Add support for layout files</w:t>
-      </w:r>
-      <w:r>
-        <w:t xml:space="preserve"> (update/create new one)</w:t>
-      </w:r>
-    </w:p>
-    <w:p>
-      <w:pPr>
-        <w:pStyle w:val="ListParagraph"/>
-        <w:numPr>
-          <w:ilvl w:val="0"/>
-          <w:numId w:val="1"/>
-        </w:numPr>
-      </w:pPr>
-      <w:r>
-        <w:t>Add support for components</w:t>
-      </w:r>
-      <w:r>
-        <w:t xml:space="preserve"> (update/create new one)</w:t>
-      </w:r>
-    </w:p>
-    <w:p>
-      <w:pPr>
-        <w:pStyle w:val="Heading1"/>
-      </w:pPr>
-      <w:r>
-        <w:t>Session</w:t>
-      </w:r>
-    </w:p>
-    <w:p>
-      <w:pPr>
-        <w:pStyle w:val="ListParagraph"/>
-        <w:numPr>
-          <w:ilvl w:val="0"/>
-          <w:numId w:val="1"/>
-        </w:numPr>
-      </w:pPr>
-      <w:r>
-        <w:t>Support sessions</w:t>
-      </w:r>
-    </w:p>
-    <w:p>
-      <w:pPr>
-        <w:pStyle w:val="ListParagraph"/>
-        <w:numPr>
-          <w:ilvl w:val="0"/>
-          <w:numId w:val="1"/>
-        </w:numPr>
-      </w:pPr>
-      <w:r>
-        <w:t>Login</w:t>
-      </w:r>
-    </w:p>
-    <w:p>
-      <w:pPr>
-        <w:pStyle w:val="Heading1"/>
-      </w:pPr>
-      <w:r>
-        <w:t>Middleware</w:t>
-      </w:r>
-    </w:p>
-    <w:p>
-      <w:pPr>
-        <w:pStyle w:val="ListParagraph"/>
-        <w:numPr>
-          <w:ilvl w:val="0"/>
-          <w:numId w:val="1"/>
-        </w:numPr>
-      </w:pPr>
-      <w:r>
-        <w:t>Protect controllers/methods/routes</w:t>
-      </w:r>
-    </w:p>
-    <w:p>
-      <w:pPr>
-        <w:pStyle w:val="Heading1"/>
-      </w:pPr>
-      <w:r>
-        <w:t>Post</w:t>
-      </w:r>
-      <w:r>
-        <w:t>/put/patch/delete/</w:t>
-      </w:r>
-      <w:r>
-        <w:t xml:space="preserve"> requests</w:t>
-      </w:r>
-    </w:p>
-    <w:p>
-      <w:pPr>
-        <w:pStyle w:val="ListParagraph"/>
-        <w:numPr>
-          <w:ilvl w:val="0"/>
-          <w:numId w:val="1"/>
-        </w:numPr>
-      </w:pPr>
-      <w:r>
-        <w:t xml:space="preserve">Add support for </w:t>
-      </w:r>
-      <w:r>
-        <w:t>different request types</w:t>
-      </w:r>
-    </w:p>
-    <w:p>
-      <w:pPr>
-        <w:pStyle w:val="ListParagraph"/>
-        <w:numPr>
-          <w:ilvl w:val="0"/>
-          <w:numId w:val="1"/>
-        </w:numPr>
-      </w:pPr>
-      <w:r>
-        <w:t xml:space="preserve">Support </w:t>
-      </w:r>
-      <w:r>
-        <w:t>posting data to nodejs server</w:t>
-      </w:r>
-    </w:p>
-    <w:p>
-      <w:pPr>
-        <w:pStyle w:val="Heading1"/>
-      </w:pPr>
-      <w:r>
-        <w:t>Validation</w:t>
-      </w:r>
-    </w:p>
-    <w:p>
-      <w:pPr>
-        <w:pStyle w:val="ListParagraph"/>
-        <w:numPr>
-          <w:ilvl w:val="0"/>
-          <w:numId w:val="1"/>
-        </w:numPr>
-      </w:pPr>
-      <w:r>
-        <w:t>Add support for request/form validation</w:t>
-      </w:r>
-    </w:p>
-    <w:p>
-      <w:pPr>
-        <w:pStyle w:val="Heading1"/>
-      </w:pPr>
-      <w:r>
-        <w:t>Routing</w:t>
-      </w:r>
-    </w:p>
-    <w:p>
-      <w:pPr>
-        <w:pStyle w:val="ListParagraph"/>
-        <w:numPr>
-          <w:ilvl w:val="0"/>
-          <w:numId w:val="1"/>
-        </w:numPr>
-      </w:pPr>
-      <w:r>
-        <w:t>Add support for wildcards</w:t>
-      </w:r>
-    </w:p>
-    <w:p>
-      <w:pPr>
-        <w:pStyle w:val="Heading1"/>
-      </w:pPr>
-      <w:r>
-        <w:t>C</w:t>
-      </w:r>
-      <w:r>
-        <w:t>ommand-line interface</w:t>
-      </w:r>
-    </w:p>
-    <w:p>
-      <w:pPr>
-        <w:pStyle w:val="ListParagraph"/>
-        <w:numPr>
-          <w:ilvl w:val="0"/>
-          <w:numId w:val="1"/>
-        </w:numPr>
-      </w:pPr>
-      <w:r>
-        <w:t>Create cli tool</w:t>
-      </w:r>
-    </w:p>
-    <w:p>
-      <w:pPr>
-        <w:pStyle w:val="ListParagraph"/>
-        <w:numPr>
-          <w:ilvl w:val="0"/>
-          <w:numId w:val="1"/>
-        </w:numPr>
-      </w:pPr>
-      <w:r>
-        <w:t>Scaffolding</w:t>
-      </w:r>
-      <w:r>
-        <w:t xml:space="preserve"> (crud)</w:t>
-      </w:r>
-    </w:p>
-    <w:p>
-      <w:pPr>
-        <w:pStyle w:val="Heading1"/>
-      </w:pPr>
-      <w:r>
-        <w:lastRenderedPageBreak/>
-        <w:t>Workflow</w:t>
-      </w:r>
-    </w:p>
-    <w:p>
-      <w:pPr>
-        <w:pStyle w:val="ListParagraph"/>
-        <w:numPr>
-          <w:ilvl w:val="0"/>
-          <w:numId w:val="1"/>
-        </w:numPr>
-      </w:pPr>
-      <w:r>
+        <w:rPr>
+          <w:color w:val="008000"/>
+        </w:rPr>
+      </w:pPr>
+      <w:r>
+        <w:rPr>
+          <w:color w:val="008000"/>
+        </w:rPr>
         <w:t>When boot nodue in develper mode like this: “npm run node:dev (hot)” also boot webpack with watcher: “npm run dev”</w:t>
+      </w:r>
+      <w:r>
+        <w:rPr>
+          <w:color w:val="008000"/>
+        </w:rPr>
+        <w:t>: npm run all</w:t>
       </w:r>
     </w:p>
     <w:p>
@@ -735,6 +829,17 @@
       <w:contextualSpacing/>
     </w:pPr>
   </w:style>
+  <w:style w:type="character" w:styleId="Hyperlink">
+    <w:name w:val="Hyperlink"/>
+    <w:basedOn w:val="DefaultParagraphFont"/>
+    <w:uiPriority w:val="99"/>
+    <w:unhideWhenUsed/>
+    <w:rsid w:val="00A425EC"/>
+    <w:rPr>
+      <w:color w:val="0000FF" w:themeColor="hyperlink"/>
+      <w:u w:val="single"/>
+    </w:rPr>
+  </w:style>
 </w:styles>
 </file>
 
@@ -973,6 +1078,17 @@
       <w:ind w:left="720"/>
       <w:contextualSpacing/>
     </w:pPr>
+  </w:style>
+  <w:style w:type="character" w:styleId="Hyperlink">
+    <w:name w:val="Hyperlink"/>
+    <w:basedOn w:val="DefaultParagraphFont"/>
+    <w:uiPriority w:val="99"/>
+    <w:unhideWhenUsed/>
+    <w:rsid w:val="00A425EC"/>
+    <w:rPr>
+      <w:color w:val="0000FF" w:themeColor="hyperlink"/>
+      <w:u w:val="single"/>
+    </w:rPr>
   </w:style>
 </w:styles>
 </file>

</xml_diff>

<commit_message>
WIP shared component data
</commit_message>
<xml_diff>
--- a/ideas.docx
+++ b/ideas.docx
@@ -6,24 +6,73 @@
       <w:pPr>
         <w:pStyle w:val="Heading1"/>
       </w:pPr>
+      <w:proofErr w:type="spellStart"/>
       <w:r>
         <w:t>Components</w:t>
       </w:r>
-    </w:p>
-    <w:p>
-      <w:pPr>
-        <w:pStyle w:val="ListParagraph"/>
-        <w:numPr>
-          <w:ilvl w:val="0"/>
-          <w:numId w:val="1"/>
-        </w:numPr>
-      </w:pPr>
-      <w:r>
-        <w:t xml:space="preserve">Add flag for skip prefixing custom elements, </w:t>
-      </w:r>
+      <w:proofErr w:type="spellEnd"/>
+    </w:p>
+    <w:p>
+      <w:pPr>
+        <w:pStyle w:val="ListParagraph"/>
+        <w:numPr>
+          <w:ilvl w:val="0"/>
+          <w:numId w:val="1"/>
+        </w:numPr>
+      </w:pPr>
+      <w:proofErr w:type="spellStart"/>
+      <w:r>
+        <w:t>Add</w:t>
+      </w:r>
+      <w:proofErr w:type="spellEnd"/>
+      <w:r>
+        <w:t xml:space="preserve"> </w:t>
+      </w:r>
+      <w:proofErr w:type="spellStart"/>
+      <w:r>
+        <w:t>flag</w:t>
+      </w:r>
+      <w:proofErr w:type="spellEnd"/>
+      <w:r>
+        <w:t xml:space="preserve"> </w:t>
+      </w:r>
+      <w:proofErr w:type="spellStart"/>
+      <w:r>
+        <w:t>for</w:t>
+      </w:r>
+      <w:proofErr w:type="spellEnd"/>
+      <w:r>
+        <w:t xml:space="preserve"> skip </w:t>
+      </w:r>
+      <w:proofErr w:type="spellStart"/>
+      <w:r>
+        <w:t>prefixing</w:t>
+      </w:r>
+      <w:proofErr w:type="spellEnd"/>
+      <w:r>
+        <w:t xml:space="preserve"> </w:t>
+      </w:r>
+      <w:proofErr w:type="spellStart"/>
+      <w:r>
+        <w:t>custom</w:t>
+      </w:r>
+      <w:proofErr w:type="spellEnd"/>
+      <w:r>
+        <w:t xml:space="preserve"> </w:t>
+      </w:r>
+      <w:proofErr w:type="spellStart"/>
+      <w:r>
+        <w:t>elements</w:t>
+      </w:r>
+      <w:proofErr w:type="spellEnd"/>
+      <w:r>
+        <w:t xml:space="preserve">, </w:t>
+      </w:r>
+      <w:proofErr w:type="spellStart"/>
       <w:r>
         <w:t>render</w:t>
       </w:r>
+      <w:proofErr w:type="spellEnd"/>
       <w:r>
         <w:t xml:space="preserve"> “</w:t>
       </w:r>
@@ -40,58 +89,342 @@
         <w:t>native”</w:t>
       </w:r>
       <w:r>
-        <w:t xml:space="preserve"> element. Example &lt;nav i</w:t>
-      </w:r>
-      <w:r>
-        <w:t>s-native&gt;&lt;/nav&gt;. Remove flag while compiling.</w:t>
-      </w:r>
-    </w:p>
-    <w:p>
-      <w:pPr>
-        <w:pStyle w:val="ListParagraph"/>
-        <w:numPr>
-          <w:ilvl w:val="0"/>
-          <w:numId w:val="1"/>
-        </w:numPr>
-      </w:pPr>
-      <w:r>
-        <w:t>Read components folder recursive and cache them</w:t>
-      </w:r>
-    </w:p>
-    <w:p>
-      <w:pPr>
-        <w:pStyle w:val="ListParagraph"/>
-        <w:numPr>
-          <w:ilvl w:val="0"/>
-          <w:numId w:val="1"/>
-        </w:numPr>
-      </w:pPr>
-      <w:r>
-        <w:t>Child components -&gt; component: Tasks.vue -&gt; folder Tasks -&gt; contains child components from Tasks.vue component</w:t>
-      </w:r>
-    </w:p>
-    <w:p>
-      <w:pPr>
-        <w:pStyle w:val="ListParagraph"/>
-        <w:numPr>
-          <w:ilvl w:val="0"/>
-          <w:numId w:val="1"/>
-        </w:numPr>
-      </w:pPr>
-      <w:r>
-        <w:t>Cache compiled view files</w:t>
-      </w:r>
-    </w:p>
-    <w:p>
-      <w:pPr>
-        <w:pStyle w:val="ListParagraph"/>
-        <w:numPr>
-          <w:ilvl w:val="0"/>
-          <w:numId w:val="1"/>
-        </w:numPr>
-      </w:pPr>
-      <w:r>
-        <w:t>Create custom form component with auto csrf protection</w:t>
+        <w:t xml:space="preserve"> element. </w:t>
+      </w:r>
+      <w:proofErr w:type="spellStart"/>
+      <w:r>
+        <w:t>Example</w:t>
+      </w:r>
+      <w:proofErr w:type="spellEnd"/>
+      <w:r>
+        <w:t xml:space="preserve"> &lt;</w:t>
+      </w:r>
+      <w:proofErr w:type="spellStart"/>
+      <w:r>
+        <w:t>nav</w:t>
+      </w:r>
+      <w:proofErr w:type="spellEnd"/>
+      <w:r>
+        <w:t xml:space="preserve"> i</w:t>
+      </w:r>
+      <w:r>
+        <w:t>s-native&gt;&lt;/</w:t>
+      </w:r>
+      <w:proofErr w:type="spellStart"/>
+      <w:r>
+        <w:t>nav</w:t>
+      </w:r>
+      <w:proofErr w:type="spellEnd"/>
+      <w:r>
+        <w:t xml:space="preserve">&gt;. </w:t>
+      </w:r>
+      <w:proofErr w:type="spellStart"/>
+      <w:r>
+        <w:t>Remove</w:t>
+      </w:r>
+      <w:proofErr w:type="spellEnd"/>
+      <w:r>
+        <w:t xml:space="preserve"> </w:t>
+      </w:r>
+      <w:proofErr w:type="spellStart"/>
+      <w:r>
+        <w:t>flag</w:t>
+      </w:r>
+      <w:proofErr w:type="spellEnd"/>
+      <w:r>
+        <w:t xml:space="preserve"> </w:t>
+      </w:r>
+      <w:proofErr w:type="spellStart"/>
+      <w:r>
+        <w:t>while</w:t>
+      </w:r>
+      <w:proofErr w:type="spellEnd"/>
+      <w:r>
+        <w:t xml:space="preserve"> </w:t>
+      </w:r>
+      <w:proofErr w:type="spellStart"/>
+      <w:r>
+        <w:t>compiling</w:t>
+      </w:r>
+      <w:proofErr w:type="spellEnd"/>
+      <w:r>
+        <w:t>.</w:t>
+      </w:r>
+    </w:p>
+    <w:p>
+      <w:pPr>
+        <w:pStyle w:val="ListParagraph"/>
+        <w:numPr>
+          <w:ilvl w:val="0"/>
+          <w:numId w:val="1"/>
+        </w:numPr>
+      </w:pPr>
+      <w:r>
+        <w:t xml:space="preserve">Read </w:t>
+      </w:r>
+      <w:proofErr w:type="spellStart"/>
+      <w:r>
+        <w:t>components</w:t>
+      </w:r>
+      <w:proofErr w:type="spellEnd"/>
+      <w:r>
+        <w:t xml:space="preserve"> folder </w:t>
+      </w:r>
+      <w:proofErr w:type="spellStart"/>
+      <w:r>
+        <w:t>recursive</w:t>
+      </w:r>
+      <w:proofErr w:type="spellEnd"/>
+      <w:r>
+        <w:t xml:space="preserve"> </w:t>
+      </w:r>
+      <w:proofErr w:type="spellStart"/>
+      <w:r>
+        <w:t>and</w:t>
+      </w:r>
+      <w:proofErr w:type="spellEnd"/>
+      <w:r>
+        <w:t xml:space="preserve"> cache </w:t>
+      </w:r>
+      <w:proofErr w:type="spellStart"/>
+      <w:r>
+        <w:t>them</w:t>
+      </w:r>
+      <w:proofErr w:type="spellEnd"/>
+    </w:p>
+    <w:p>
+      <w:pPr>
+        <w:pStyle w:val="ListParagraph"/>
+        <w:numPr>
+          <w:ilvl w:val="0"/>
+          <w:numId w:val="1"/>
+        </w:numPr>
+      </w:pPr>
+      <w:r>
+        <w:t xml:space="preserve">Child </w:t>
+      </w:r>
+      <w:proofErr w:type="spellStart"/>
+      <w:r>
+        <w:t>components</w:t>
+      </w:r>
+      <w:proofErr w:type="spellEnd"/>
+      <w:r>
+        <w:t xml:space="preserve"> -&gt; component: </w:t>
+      </w:r>
+      <w:proofErr w:type="spellStart"/>
+      <w:r>
+        <w:t>Tasks.vue</w:t>
+      </w:r>
+      <w:proofErr w:type="spellEnd"/>
+      <w:r>
+        <w:t xml:space="preserve"> -&gt; folder </w:t>
+      </w:r>
+      <w:proofErr w:type="spellStart"/>
+      <w:r>
+        <w:t>Tasks</w:t>
+      </w:r>
+      <w:proofErr w:type="spellEnd"/>
+      <w:r>
+        <w:t xml:space="preserve"> -&gt; </w:t>
+      </w:r>
+      <w:proofErr w:type="spellStart"/>
+      <w:r>
+        <w:t>contains</w:t>
+      </w:r>
+      <w:proofErr w:type="spellEnd"/>
+      <w:r>
+        <w:t xml:space="preserve"> </w:t>
+      </w:r>
+      <w:proofErr w:type="spellStart"/>
+      <w:r>
+        <w:t>child</w:t>
+      </w:r>
+      <w:proofErr w:type="spellEnd"/>
+      <w:r>
+        <w:t xml:space="preserve"> </w:t>
+      </w:r>
+      <w:proofErr w:type="spellStart"/>
+      <w:r>
+        <w:t>components</w:t>
+      </w:r>
+      <w:proofErr w:type="spellEnd"/>
+      <w:r>
+        <w:t xml:space="preserve"> </w:t>
+      </w:r>
+      <w:proofErr w:type="spellStart"/>
+      <w:r>
+        <w:t>from</w:t>
+      </w:r>
+      <w:proofErr w:type="spellEnd"/>
+      <w:r>
+        <w:t xml:space="preserve"> </w:t>
+      </w:r>
+      <w:proofErr w:type="spellStart"/>
+      <w:r>
+        <w:t>Tasks.vue</w:t>
+      </w:r>
+      <w:proofErr w:type="spellEnd"/>
+      <w:r>
+        <w:t xml:space="preserve"> component</w:t>
+      </w:r>
+    </w:p>
+    <w:p>
+      <w:pPr>
+        <w:pStyle w:val="ListParagraph"/>
+        <w:numPr>
+          <w:ilvl w:val="0"/>
+          <w:numId w:val="1"/>
+        </w:numPr>
+      </w:pPr>
+      <w:proofErr w:type="spellStart"/>
+      <w:r>
+        <w:t>Create</w:t>
+      </w:r>
+      <w:proofErr w:type="spellEnd"/>
+      <w:r>
+        <w:t xml:space="preserve"> </w:t>
+      </w:r>
+      <w:proofErr w:type="spellStart"/>
+      <w:r>
+        <w:t>custom</w:t>
+      </w:r>
+      <w:proofErr w:type="spellEnd"/>
+      <w:r>
+        <w:t xml:space="preserve"> form component </w:t>
+      </w:r>
+      <w:proofErr w:type="spellStart"/>
+      <w:r>
+        <w:t>with</w:t>
+      </w:r>
+      <w:proofErr w:type="spellEnd"/>
+      <w:r>
+        <w:t xml:space="preserve"> auto </w:t>
+      </w:r>
+      <w:proofErr w:type="spellStart"/>
+      <w:r>
+        <w:t>csrf</w:t>
+      </w:r>
+      <w:proofErr w:type="spellEnd"/>
+      <w:r>
+        <w:t xml:space="preserve"> </w:t>
+      </w:r>
+      <w:proofErr w:type="spellStart"/>
+      <w:r>
+        <w:t>protection</w:t>
+      </w:r>
+      <w:proofErr w:type="spellEnd"/>
+    </w:p>
+    <w:p>
+      <w:pPr>
+        <w:pStyle w:val="ListParagraph"/>
+        <w:numPr>
+          <w:ilvl w:val="0"/>
+          <w:numId w:val="1"/>
+        </w:numPr>
+      </w:pPr>
+      <w:proofErr w:type="spellStart"/>
+      <w:r>
+        <w:t>Add</w:t>
+      </w:r>
+      <w:proofErr w:type="spellEnd"/>
+      <w:r>
+        <w:t xml:space="preserve"> support </w:t>
+      </w:r>
+      <w:proofErr w:type="spellStart"/>
+      <w:r>
+        <w:t>for</w:t>
+      </w:r>
+      <w:proofErr w:type="spellEnd"/>
+      <w:r>
+        <w:t xml:space="preserve"> shared component data: user A </w:t>
+      </w:r>
+      <w:proofErr w:type="spellStart"/>
+      <w:r>
+        <w:t>will</w:t>
+      </w:r>
+      <w:proofErr w:type="spellEnd"/>
+      <w:r>
+        <w:t xml:space="preserve"> update data property “items” </w:t>
+      </w:r>
+      <w:proofErr w:type="spellStart"/>
+      <w:r>
+        <w:t>from</w:t>
+      </w:r>
+      <w:proofErr w:type="spellEnd"/>
+      <w:r>
+        <w:t xml:space="preserve"> </w:t>
+      </w:r>
+      <w:proofErr w:type="spellStart"/>
+      <w:r>
+        <w:t>Tasks</w:t>
+      </w:r>
+      <w:proofErr w:type="spellEnd"/>
+      <w:r>
+        <w:t xml:space="preserve"> component -&gt; </w:t>
+      </w:r>
+      <w:proofErr w:type="spellStart"/>
+      <w:r>
+        <w:t>nodejs</w:t>
+      </w:r>
+      <w:proofErr w:type="spellEnd"/>
+      <w:r>
+        <w:t xml:space="preserve"> </w:t>
+      </w:r>
+      <w:proofErr w:type="spellStart"/>
+      <w:r>
+        <w:t>will</w:t>
+      </w:r>
+      <w:proofErr w:type="spellEnd"/>
+      <w:r>
+        <w:t xml:space="preserve"> broadcast </w:t>
+      </w:r>
+      <w:proofErr w:type="spellStart"/>
+      <w:r>
+        <w:t>this</w:t>
+      </w:r>
+      <w:proofErr w:type="spellEnd"/>
+      <w:r>
+        <w:t xml:space="preserve"> </w:t>
+      </w:r>
+      <w:proofErr w:type="spellStart"/>
+      <w:r>
+        <w:t>to</w:t>
+      </w:r>
+      <w:proofErr w:type="spellEnd"/>
+      <w:r>
+        <w:t xml:space="preserve"> </w:t>
+      </w:r>
+      <w:proofErr w:type="spellStart"/>
+      <w:r>
+        <w:t>all</w:t>
+      </w:r>
+      <w:proofErr w:type="spellEnd"/>
+      <w:r>
+        <w:t xml:space="preserve"> </w:t>
+      </w:r>
+      <w:proofErr w:type="spellStart"/>
+      <w:r>
+        <w:t>other</w:t>
+      </w:r>
+      <w:proofErr w:type="spellEnd"/>
+      <w:r>
+        <w:t xml:space="preserve"> users </w:t>
+      </w:r>
+      <w:proofErr w:type="spellStart"/>
+      <w:r>
+        <w:t>where</w:t>
+      </w:r>
+      <w:proofErr w:type="spellEnd"/>
+      <w:r>
+        <w:t xml:space="preserve"> </w:t>
+      </w:r>
+      <w:proofErr w:type="spellStart"/>
+      <w:r>
+        <w:t>necessary</w:t>
+      </w:r>
+      <w:proofErr w:type="spellEnd"/>
+      <w:r>
+        <w:t>.</w:t>
       </w:r>
     </w:p>
     <w:p>
@@ -99,31 +432,175 @@
         <w:pStyle w:val="Heading1"/>
       </w:pPr>
       <w:r>
-        <w:t>Assets compiler</w:t>
-      </w:r>
-    </w:p>
-    <w:p>
-      <w:pPr>
-        <w:pStyle w:val="ListParagraph"/>
-        <w:numPr>
-          <w:ilvl w:val="0"/>
-          <w:numId w:val="1"/>
-        </w:numPr>
-      </w:pPr>
-      <w:r>
-        <w:t>Create storage folder strucutre if not exists</w:t>
-      </w:r>
-    </w:p>
-    <w:p>
-      <w:pPr>
-        <w:pStyle w:val="ListParagraph"/>
-        <w:numPr>
-          <w:ilvl w:val="0"/>
-          <w:numId w:val="1"/>
-        </w:numPr>
-      </w:pPr>
-      <w:r>
-        <w:t>When asset changed and trigger recompile code -&gt; only recompile changed file instead of all files</w:t>
+        <w:t>Views</w:t>
+      </w:r>
+    </w:p>
+    <w:p>
+      <w:pPr>
+        <w:pStyle w:val="ListParagraph"/>
+        <w:numPr>
+          <w:ilvl w:val="0"/>
+          <w:numId w:val="1"/>
+        </w:numPr>
+      </w:pPr>
+      <w:r>
+        <w:t xml:space="preserve">Cache </w:t>
+      </w:r>
+      <w:proofErr w:type="spellStart"/>
+      <w:r>
+        <w:t>compiled</w:t>
+      </w:r>
+      <w:proofErr w:type="spellEnd"/>
+      <w:r>
+        <w:t xml:space="preserve"> view files</w:t>
+      </w:r>
+    </w:p>
+    <w:p>
+      <w:pPr>
+        <w:pStyle w:val="Heading1"/>
+      </w:pPr>
+      <w:proofErr w:type="spellStart"/>
+      <w:r>
+        <w:t>Assets</w:t>
+      </w:r>
+      <w:proofErr w:type="spellEnd"/>
+      <w:r>
+        <w:t xml:space="preserve"> compiler</w:t>
+      </w:r>
+    </w:p>
+    <w:p>
+      <w:pPr>
+        <w:pStyle w:val="ListParagraph"/>
+        <w:numPr>
+          <w:ilvl w:val="0"/>
+          <w:numId w:val="1"/>
+        </w:numPr>
+      </w:pPr>
+      <w:proofErr w:type="spellStart"/>
+      <w:r>
+        <w:t>Create</w:t>
+      </w:r>
+      <w:proofErr w:type="spellEnd"/>
+      <w:r>
+        <w:t xml:space="preserve"> storage folder </w:t>
+      </w:r>
+      <w:proofErr w:type="spellStart"/>
+      <w:r>
+        <w:t>strucutre</w:t>
+      </w:r>
+      <w:proofErr w:type="spellEnd"/>
+      <w:r>
+        <w:t xml:space="preserve"> </w:t>
+      </w:r>
+      <w:proofErr w:type="spellStart"/>
+      <w:r>
+        <w:t>if</w:t>
+      </w:r>
+      <w:proofErr w:type="spellEnd"/>
+      <w:r>
+        <w:t xml:space="preserve"> </w:t>
+      </w:r>
+      <w:proofErr w:type="spellStart"/>
+      <w:r>
+        <w:t>not</w:t>
+      </w:r>
+      <w:proofErr w:type="spellEnd"/>
+      <w:r>
+        <w:t xml:space="preserve"> </w:t>
+      </w:r>
+      <w:proofErr w:type="spellStart"/>
+      <w:r>
+        <w:t>exists</w:t>
+      </w:r>
+      <w:proofErr w:type="spellEnd"/>
+    </w:p>
+    <w:p>
+      <w:pPr>
+        <w:pStyle w:val="ListParagraph"/>
+        <w:numPr>
+          <w:ilvl w:val="0"/>
+          <w:numId w:val="1"/>
+        </w:numPr>
+      </w:pPr>
+      <w:proofErr w:type="spellStart"/>
+      <w:r>
+        <w:t>When</w:t>
+      </w:r>
+      <w:proofErr w:type="spellEnd"/>
+      <w:r>
+        <w:t xml:space="preserve"> </w:t>
+      </w:r>
+      <w:proofErr w:type="spellStart"/>
+      <w:r>
+        <w:t>asset</w:t>
+      </w:r>
+      <w:proofErr w:type="spellEnd"/>
+      <w:r>
+        <w:t xml:space="preserve"> </w:t>
+      </w:r>
+      <w:proofErr w:type="spellStart"/>
+      <w:r>
+        <w:t>changed</w:t>
+      </w:r>
+      <w:proofErr w:type="spellEnd"/>
+      <w:r>
+        <w:t xml:space="preserve"> </w:t>
+      </w:r>
+      <w:proofErr w:type="spellStart"/>
+      <w:r>
+        <w:t>and</w:t>
+      </w:r>
+      <w:proofErr w:type="spellEnd"/>
+      <w:r>
+        <w:t xml:space="preserve"> trigger </w:t>
+      </w:r>
+      <w:proofErr w:type="spellStart"/>
+      <w:r>
+        <w:t>recompile</w:t>
+      </w:r>
+      <w:proofErr w:type="spellEnd"/>
+      <w:r>
+        <w:t xml:space="preserve"> code -&gt; </w:t>
+      </w:r>
+      <w:proofErr w:type="spellStart"/>
+      <w:r>
+        <w:t>only</w:t>
+      </w:r>
+      <w:proofErr w:type="spellEnd"/>
+      <w:r>
+        <w:t xml:space="preserve"> </w:t>
+      </w:r>
+      <w:proofErr w:type="spellStart"/>
+      <w:r>
+        <w:t>recompile</w:t>
+      </w:r>
+      <w:proofErr w:type="spellEnd"/>
+      <w:r>
+        <w:t xml:space="preserve"> </w:t>
+      </w:r>
+      <w:proofErr w:type="spellStart"/>
+      <w:r>
+        <w:t>changed</w:t>
+      </w:r>
+      <w:proofErr w:type="spellEnd"/>
+      <w:r>
+        <w:t xml:space="preserve"> file </w:t>
+      </w:r>
+      <w:proofErr w:type="spellStart"/>
+      <w:r>
+        <w:t>instead</w:t>
+      </w:r>
+      <w:proofErr w:type="spellEnd"/>
+      <w:r>
+        <w:t xml:space="preserve"> of </w:t>
+      </w:r>
+      <w:proofErr w:type="spellStart"/>
+      <w:r>
+        <w:t>all</w:t>
+      </w:r>
+      <w:proofErr w:type="spellEnd"/>
+      <w:r>
+        <w:t xml:space="preserve"> files</w:t>
       </w:r>
     </w:p>
     <w:p>
@@ -143,58 +620,141 @@
         <w:pStyle w:val="Heading1"/>
       </w:pPr>
       <w:r>
-        <w:t>Hot reload</w:t>
-      </w:r>
-    </w:p>
-    <w:p>
-      <w:pPr>
-        <w:pStyle w:val="ListParagraph"/>
-        <w:numPr>
-          <w:ilvl w:val="0"/>
-          <w:numId w:val="1"/>
-        </w:numPr>
-      </w:pPr>
-      <w:r>
-        <w:t>Add support for layout files</w:t>
-      </w:r>
-      <w:r>
-        <w:t xml:space="preserve"> (update/create new one)</w:t>
-      </w:r>
-    </w:p>
-    <w:p>
-      <w:pPr>
-        <w:pStyle w:val="ListParagraph"/>
-        <w:numPr>
-          <w:ilvl w:val="0"/>
-          <w:numId w:val="1"/>
-        </w:numPr>
-      </w:pPr>
-      <w:r>
-        <w:t>Add support for components</w:t>
-      </w:r>
-      <w:r>
-        <w:t xml:space="preserve"> (update/create new one)</w:t>
+        <w:t xml:space="preserve">Hot </w:t>
+      </w:r>
+      <w:proofErr w:type="spellStart"/>
+      <w:r>
+        <w:t>reload</w:t>
+      </w:r>
+      <w:proofErr w:type="spellEnd"/>
+    </w:p>
+    <w:p>
+      <w:pPr>
+        <w:pStyle w:val="ListParagraph"/>
+        <w:numPr>
+          <w:ilvl w:val="0"/>
+          <w:numId w:val="1"/>
+        </w:numPr>
+      </w:pPr>
+      <w:proofErr w:type="spellStart"/>
+      <w:r>
+        <w:t>Add</w:t>
+      </w:r>
+      <w:proofErr w:type="spellEnd"/>
+      <w:r>
+        <w:t xml:space="preserve"> support </w:t>
+      </w:r>
+      <w:proofErr w:type="spellStart"/>
+      <w:r>
+        <w:t>for</w:t>
+      </w:r>
+      <w:proofErr w:type="spellEnd"/>
+      <w:r>
+        <w:t xml:space="preserve"> </w:t>
+      </w:r>
+      <w:proofErr w:type="spellStart"/>
+      <w:r>
+        <w:t>layout</w:t>
+      </w:r>
+      <w:proofErr w:type="spellEnd"/>
+      <w:r>
+        <w:t xml:space="preserve"> files</w:t>
+      </w:r>
+      <w:r>
+        <w:t xml:space="preserve"> (update/</w:t>
+      </w:r>
+      <w:proofErr w:type="spellStart"/>
+      <w:r>
+        <w:t>create</w:t>
+      </w:r>
+      <w:proofErr w:type="spellEnd"/>
+      <w:r>
+        <w:t xml:space="preserve"> new </w:t>
+      </w:r>
+      <w:proofErr w:type="spellStart"/>
+      <w:r>
+        <w:t>one</w:t>
+      </w:r>
+      <w:proofErr w:type="spellEnd"/>
+      <w:r>
+        <w:t>)</w:t>
+      </w:r>
+    </w:p>
+    <w:p>
+      <w:pPr>
+        <w:pStyle w:val="ListParagraph"/>
+        <w:numPr>
+          <w:ilvl w:val="0"/>
+          <w:numId w:val="1"/>
+        </w:numPr>
+      </w:pPr>
+      <w:proofErr w:type="spellStart"/>
+      <w:r>
+        <w:t>Add</w:t>
+      </w:r>
+      <w:proofErr w:type="spellEnd"/>
+      <w:r>
+        <w:t xml:space="preserve"> support </w:t>
+      </w:r>
+      <w:proofErr w:type="spellStart"/>
+      <w:r>
+        <w:t>for</w:t>
+      </w:r>
+      <w:proofErr w:type="spellEnd"/>
+      <w:r>
+        <w:t xml:space="preserve"> </w:t>
+      </w:r>
+      <w:proofErr w:type="spellStart"/>
+      <w:r>
+        <w:t>components</w:t>
+      </w:r>
+      <w:proofErr w:type="spellEnd"/>
+      <w:r>
+        <w:t xml:space="preserve"> (update/</w:t>
+      </w:r>
+      <w:proofErr w:type="spellStart"/>
+      <w:r>
+        <w:t>create</w:t>
+      </w:r>
+      <w:proofErr w:type="spellEnd"/>
+      <w:r>
+        <w:t xml:space="preserve"> new </w:t>
+      </w:r>
+      <w:proofErr w:type="spellStart"/>
+      <w:r>
+        <w:t>one</w:t>
+      </w:r>
+      <w:proofErr w:type="spellEnd"/>
+      <w:r>
+        <w:t>)</w:t>
       </w:r>
     </w:p>
     <w:p>
       <w:pPr>
         <w:pStyle w:val="Heading1"/>
       </w:pPr>
+      <w:proofErr w:type="spellStart"/>
       <w:r>
         <w:t>Session</w:t>
       </w:r>
-    </w:p>
-    <w:p>
-      <w:pPr>
-        <w:pStyle w:val="ListParagraph"/>
-        <w:numPr>
-          <w:ilvl w:val="0"/>
-          <w:numId w:val="1"/>
-        </w:numPr>
-      </w:pPr>
-      <w:r>
-        <w:t>Support sessions</w:t>
-      </w:r>
+      <w:proofErr w:type="spellEnd"/>
+    </w:p>
+    <w:p>
+      <w:pPr>
+        <w:pStyle w:val="ListParagraph"/>
+        <w:numPr>
+          <w:ilvl w:val="0"/>
+          <w:numId w:val="1"/>
+        </w:numPr>
+      </w:pPr>
+      <w:r>
+        <w:t xml:space="preserve">Support </w:t>
+      </w:r>
+      <w:proofErr w:type="spellStart"/>
+      <w:r>
+        <w:t>sessions</w:t>
+      </w:r>
+      <w:proofErr w:type="spellEnd"/>
     </w:p>
     <w:p>
       <w:pPr>
@@ -212,20 +772,35 @@
       <w:pPr>
         <w:pStyle w:val="Heading1"/>
       </w:pPr>
+      <w:proofErr w:type="spellStart"/>
       <w:r>
         <w:t>Middleware</w:t>
       </w:r>
-    </w:p>
-    <w:p>
-      <w:pPr>
-        <w:pStyle w:val="ListParagraph"/>
-        <w:numPr>
-          <w:ilvl w:val="0"/>
-          <w:numId w:val="1"/>
-        </w:numPr>
-      </w:pPr>
-      <w:r>
-        <w:t>Protect controllers/methods/routes</w:t>
+      <w:proofErr w:type="spellEnd"/>
+    </w:p>
+    <w:p>
+      <w:pPr>
+        <w:pStyle w:val="ListParagraph"/>
+        <w:numPr>
+          <w:ilvl w:val="0"/>
+          <w:numId w:val="1"/>
+        </w:numPr>
+      </w:pPr>
+      <w:proofErr w:type="spellStart"/>
+      <w:r>
+        <w:t>Protect</w:t>
+      </w:r>
+      <w:proofErr w:type="spellEnd"/>
+      <w:r>
+        <w:t xml:space="preserve"> controllers/</w:t>
+      </w:r>
+      <w:proofErr w:type="spellStart"/>
+      <w:r>
+        <w:t>methods</w:t>
+      </w:r>
+      <w:proofErr w:type="spellEnd"/>
+      <w:r>
+        <w:t>/routes</w:t>
       </w:r>
     </w:p>
     <w:p>
@@ -239,22 +814,48 @@
         <w:t>/put/patch/delete/</w:t>
       </w:r>
       <w:r>
-        <w:t xml:space="preserve"> requests</w:t>
-      </w:r>
-    </w:p>
-    <w:p>
-      <w:pPr>
-        <w:pStyle w:val="ListParagraph"/>
-        <w:numPr>
-          <w:ilvl w:val="0"/>
-          <w:numId w:val="1"/>
-        </w:numPr>
-      </w:pPr>
-      <w:r>
-        <w:t xml:space="preserve">Add support for </w:t>
-      </w:r>
-      <w:r>
-        <w:t>different request types</w:t>
+        <w:t xml:space="preserve"> </w:t>
+      </w:r>
+      <w:proofErr w:type="spellStart"/>
+      <w:r>
+        <w:t>requests</w:t>
+      </w:r>
+      <w:proofErr w:type="spellEnd"/>
+    </w:p>
+    <w:p>
+      <w:pPr>
+        <w:pStyle w:val="ListParagraph"/>
+        <w:numPr>
+          <w:ilvl w:val="0"/>
+          <w:numId w:val="1"/>
+        </w:numPr>
+      </w:pPr>
+      <w:proofErr w:type="spellStart"/>
+      <w:r>
+        <w:t>Add</w:t>
+      </w:r>
+      <w:proofErr w:type="spellEnd"/>
+      <w:r>
+        <w:t xml:space="preserve"> support </w:t>
+      </w:r>
+      <w:proofErr w:type="spellStart"/>
+      <w:r>
+        <w:t>for</w:t>
+      </w:r>
+      <w:proofErr w:type="spellEnd"/>
+      <w:r>
+        <w:t xml:space="preserve"> </w:t>
+      </w:r>
+      <w:r>
+        <w:t xml:space="preserve">different </w:t>
+      </w:r>
+      <w:proofErr w:type="spellStart"/>
+      <w:r>
+        <w:t>request</w:t>
+      </w:r>
+      <w:proofErr w:type="spellEnd"/>
+      <w:r>
+        <w:t xml:space="preserve"> types</w:t>
       </w:r>
     </w:p>
     <w:p>
@@ -268,35 +869,85 @@
       <w:r>
         <w:t xml:space="preserve">Support </w:t>
       </w:r>
-      <w:r>
-        <w:t>posting data to nodejs server</w:t>
+      <w:proofErr w:type="spellStart"/>
+      <w:r>
+        <w:t>posting</w:t>
+      </w:r>
+      <w:proofErr w:type="spellEnd"/>
+      <w:r>
+        <w:t xml:space="preserve"> data </w:t>
+      </w:r>
+      <w:proofErr w:type="spellStart"/>
+      <w:r>
+        <w:t>to</w:t>
+      </w:r>
+      <w:proofErr w:type="spellEnd"/>
+      <w:r>
+        <w:t xml:space="preserve"> </w:t>
+      </w:r>
+      <w:proofErr w:type="spellStart"/>
+      <w:r>
+        <w:t>nodejs</w:t>
+      </w:r>
+      <w:proofErr w:type="spellEnd"/>
+      <w:r>
+        <w:t xml:space="preserve"> server</w:t>
       </w:r>
     </w:p>
     <w:p>
       <w:pPr>
         <w:pStyle w:val="Heading1"/>
       </w:pPr>
+      <w:proofErr w:type="spellStart"/>
       <w:r>
         <w:t>Validation</w:t>
       </w:r>
-    </w:p>
-    <w:p>
-      <w:pPr>
-        <w:pStyle w:val="ListParagraph"/>
-        <w:numPr>
-          <w:ilvl w:val="0"/>
-          <w:numId w:val="1"/>
-        </w:numPr>
-      </w:pPr>
-      <w:r>
-        <w:t>Add support for request/form validation</w:t>
-      </w:r>
+      <w:proofErr w:type="spellEnd"/>
+    </w:p>
+    <w:p>
+      <w:pPr>
+        <w:pStyle w:val="ListParagraph"/>
+        <w:numPr>
+          <w:ilvl w:val="0"/>
+          <w:numId w:val="1"/>
+        </w:numPr>
+      </w:pPr>
+      <w:proofErr w:type="spellStart"/>
+      <w:r>
+        <w:t>Add</w:t>
+      </w:r>
+      <w:proofErr w:type="spellEnd"/>
+      <w:r>
+        <w:t xml:space="preserve"> support </w:t>
+      </w:r>
+      <w:proofErr w:type="spellStart"/>
+      <w:r>
+        <w:t>for</w:t>
+      </w:r>
+      <w:proofErr w:type="spellEnd"/>
+      <w:r>
+        <w:t xml:space="preserve"> </w:t>
+      </w:r>
+      <w:proofErr w:type="spellStart"/>
+      <w:r>
+        <w:t>request</w:t>
+      </w:r>
+      <w:proofErr w:type="spellEnd"/>
+      <w:r>
+        <w:t xml:space="preserve">/form </w:t>
+      </w:r>
+      <w:proofErr w:type="spellStart"/>
+      <w:r>
+        <w:t>validation</w:t>
+      </w:r>
+      <w:proofErr w:type="spellEnd"/>
     </w:p>
     <w:p>
       <w:pPr>
         <w:pStyle w:val="Heading1"/>
       </w:pPr>
       <w:r>
+        <w:lastRenderedPageBreak/>
         <w:t>Routing</w:t>
       </w:r>
     </w:p>
@@ -307,21 +958,65 @@
           <w:ilvl w:val="0"/>
           <w:numId w:val="1"/>
         </w:numPr>
-      </w:pPr>
-      <w:r>
-        <w:t>Add support for wildcards</w:t>
+        <w:rPr>
+          <w:color w:val="008000"/>
+        </w:rPr>
+      </w:pPr>
+      <w:proofErr w:type="spellStart"/>
+      <w:r>
+        <w:rPr>
+          <w:color w:val="008000"/>
+        </w:rPr>
+        <w:t>Add</w:t>
+      </w:r>
+      <w:proofErr w:type="spellEnd"/>
+      <w:r>
+        <w:rPr>
+          <w:color w:val="008000"/>
+        </w:rPr>
+        <w:t xml:space="preserve"> support </w:t>
+      </w:r>
+      <w:proofErr w:type="spellStart"/>
+      <w:r>
+        <w:rPr>
+          <w:color w:val="008000"/>
+        </w:rPr>
+        <w:t>for</w:t>
+      </w:r>
+      <w:proofErr w:type="spellEnd"/>
+      <w:r>
+        <w:rPr>
+          <w:color w:val="008000"/>
+        </w:rPr>
+        <w:t xml:space="preserve"> wildcards</w:t>
+      </w:r>
+    </w:p>
+    <w:p>
+      <w:pPr>
+        <w:pStyle w:val="ListParagraph"/>
+        <w:numPr>
+          <w:ilvl w:val="1"/>
+          <w:numId w:val="1"/>
+        </w:numPr>
+      </w:pPr>
+      <w:r>
+        <w:t>Write tests</w:t>
       </w:r>
     </w:p>
     <w:p>
       <w:pPr>
         <w:pStyle w:val="Heading1"/>
       </w:pPr>
-      <w:r>
-        <w:lastRenderedPageBreak/>
+      <w:proofErr w:type="spellStart"/>
+      <w:r>
         <w:t>C</w:t>
       </w:r>
       <w:r>
-        <w:t>ommand-line interface</w:t>
+        <w:t>ommand</w:t>
+      </w:r>
+      <w:proofErr w:type="spellEnd"/>
+      <w:r>
+        <w:t>-line interface</w:t>
       </w:r>
     </w:p>
     <w:p>
@@ -349,24 +1044,41 @@
           <w:numId w:val="1"/>
         </w:numPr>
       </w:pPr>
-      <w:r>
-        <w:t>Create cli tool</w:t>
-      </w:r>
-    </w:p>
-    <w:p>
-      <w:pPr>
-        <w:pStyle w:val="ListParagraph"/>
-        <w:numPr>
-          <w:ilvl w:val="0"/>
-          <w:numId w:val="1"/>
-        </w:numPr>
-      </w:pPr>
+      <w:proofErr w:type="spellStart"/>
+      <w:r>
+        <w:t>Create</w:t>
+      </w:r>
+      <w:proofErr w:type="spellEnd"/>
+      <w:r>
+        <w:t xml:space="preserve"> cli tool</w:t>
+      </w:r>
+    </w:p>
+    <w:p>
+      <w:pPr>
+        <w:pStyle w:val="ListParagraph"/>
+        <w:numPr>
+          <w:ilvl w:val="0"/>
+          <w:numId w:val="1"/>
+        </w:numPr>
+      </w:pPr>
+      <w:proofErr w:type="spellStart"/>
       <w:r>
         <w:t>Scaffolding</w:t>
       </w:r>
-      <w:r>
-        <w:t xml:space="preserve"> (crud)</w:t>
-      </w:r>
+      <w:proofErr w:type="spellEnd"/>
+      <w:r>
+        <w:t xml:space="preserve"> (</w:t>
+      </w:r>
+      <w:proofErr w:type="spellStart"/>
+      <w:r>
+        <w:t>crud</w:t>
+      </w:r>
+      <w:proofErr w:type="spellEnd"/>
+      <w:r>
+        <w:t>)</w:t>
+      </w:r>
+      <w:bookmarkStart w:id="0" w:name="_GoBack"/>
+      <w:bookmarkEnd w:id="0"/>
     </w:p>
     <w:p>
       <w:pPr>
@@ -401,35 +1113,273 @@
           <w:numId w:val="1"/>
         </w:numPr>
       </w:pPr>
-      <w:r>
-        <w:t>Don’t compile loading assets when bootstrap nodue</w:t>
-      </w:r>
-      <w:bookmarkStart w:id="0" w:name="_GoBack"/>
-      <w:bookmarkEnd w:id="0"/>
-    </w:p>
-    <w:p>
-      <w:pPr>
-        <w:pStyle w:val="ListParagraph"/>
-        <w:numPr>
-          <w:ilvl w:val="0"/>
-          <w:numId w:val="1"/>
-        </w:numPr>
-        <w:rPr>
-          <w:color w:val="008000"/>
-        </w:rPr>
-      </w:pPr>
-      <w:r>
-        <w:rPr>
-          <w:color w:val="008000"/>
-        </w:rPr>
-        <w:t>When boot nodue in develper mode like this: “npm run node:dev (hot)” also boot webpack with watcher: “npm run dev”</w:t>
-      </w:r>
-      <w:r>
-        <w:rPr>
-          <w:color w:val="008000"/>
-        </w:rPr>
-        <w:t>: npm run all</w:t>
-      </w:r>
+      <w:proofErr w:type="spellStart"/>
+      <w:r>
+        <w:t>Don’t</w:t>
+      </w:r>
+      <w:proofErr w:type="spellEnd"/>
+      <w:r>
+        <w:t xml:space="preserve"> </w:t>
+      </w:r>
+      <w:proofErr w:type="spellStart"/>
+      <w:r>
+        <w:t>compile</w:t>
+      </w:r>
+      <w:proofErr w:type="spellEnd"/>
+      <w:r>
+        <w:t xml:space="preserve"> </w:t>
+      </w:r>
+      <w:proofErr w:type="spellStart"/>
+      <w:r>
+        <w:t>loading</w:t>
+      </w:r>
+      <w:proofErr w:type="spellEnd"/>
+      <w:r>
+        <w:t xml:space="preserve"> </w:t>
+      </w:r>
+      <w:proofErr w:type="spellStart"/>
+      <w:r>
+        <w:t>assets</w:t>
+      </w:r>
+      <w:proofErr w:type="spellEnd"/>
+      <w:r>
+        <w:t xml:space="preserve"> </w:t>
+      </w:r>
+      <w:proofErr w:type="spellStart"/>
+      <w:r>
+        <w:t>when</w:t>
+      </w:r>
+      <w:proofErr w:type="spellEnd"/>
+      <w:r>
+        <w:t xml:space="preserve"> bootstrap </w:t>
+      </w:r>
+      <w:proofErr w:type="spellStart"/>
+      <w:r>
+        <w:t>nodue</w:t>
+      </w:r>
+      <w:proofErr w:type="spellEnd"/>
+    </w:p>
+    <w:p>
+      <w:pPr>
+        <w:pStyle w:val="ListParagraph"/>
+        <w:numPr>
+          <w:ilvl w:val="0"/>
+          <w:numId w:val="1"/>
+        </w:numPr>
+        <w:rPr>
+          <w:color w:val="008000"/>
+        </w:rPr>
+      </w:pPr>
+      <w:proofErr w:type="spellStart"/>
+      <w:r>
+        <w:rPr>
+          <w:color w:val="008000"/>
+        </w:rPr>
+        <w:t>When</w:t>
+      </w:r>
+      <w:proofErr w:type="spellEnd"/>
+      <w:r>
+        <w:rPr>
+          <w:color w:val="008000"/>
+        </w:rPr>
+        <w:t xml:space="preserve"> boot </w:t>
+      </w:r>
+      <w:proofErr w:type="spellStart"/>
+      <w:r>
+        <w:rPr>
+          <w:color w:val="008000"/>
+        </w:rPr>
+        <w:t>nodue</w:t>
+      </w:r>
+      <w:proofErr w:type="spellEnd"/>
+      <w:r>
+        <w:rPr>
+          <w:color w:val="008000"/>
+        </w:rPr>
+        <w:t xml:space="preserve"> in </w:t>
+      </w:r>
+      <w:proofErr w:type="spellStart"/>
+      <w:r>
+        <w:rPr>
+          <w:color w:val="008000"/>
+        </w:rPr>
+        <w:t>develper</w:t>
+      </w:r>
+      <w:proofErr w:type="spellEnd"/>
+      <w:r>
+        <w:rPr>
+          <w:color w:val="008000"/>
+        </w:rPr>
+        <w:t xml:space="preserve"> mode </w:t>
+      </w:r>
+      <w:proofErr w:type="spellStart"/>
+      <w:r>
+        <w:rPr>
+          <w:color w:val="008000"/>
+        </w:rPr>
+        <w:t>like</w:t>
+      </w:r>
+      <w:proofErr w:type="spellEnd"/>
+      <w:r>
+        <w:rPr>
+          <w:color w:val="008000"/>
+        </w:rPr>
+        <w:t xml:space="preserve"> </w:t>
+      </w:r>
+      <w:proofErr w:type="spellStart"/>
+      <w:r>
+        <w:rPr>
+          <w:color w:val="008000"/>
+        </w:rPr>
+        <w:t>this</w:t>
+      </w:r>
+      <w:proofErr w:type="spellEnd"/>
+      <w:r>
+        <w:rPr>
+          <w:color w:val="008000"/>
+        </w:rPr>
+        <w:t>: “</w:t>
+      </w:r>
+      <w:proofErr w:type="spellStart"/>
+      <w:r>
+        <w:rPr>
+          <w:color w:val="008000"/>
+        </w:rPr>
+        <w:t>npm</w:t>
+      </w:r>
+      <w:proofErr w:type="spellEnd"/>
+      <w:r>
+        <w:rPr>
+          <w:color w:val="008000"/>
+        </w:rPr>
+        <w:t xml:space="preserve"> run </w:t>
+      </w:r>
+      <w:proofErr w:type="spellStart"/>
+      <w:r>
+        <w:rPr>
+          <w:color w:val="008000"/>
+        </w:rPr>
+        <w:t>node:dev</w:t>
+      </w:r>
+      <w:proofErr w:type="spellEnd"/>
+      <w:r>
+        <w:rPr>
+          <w:color w:val="008000"/>
+        </w:rPr>
+        <w:t xml:space="preserve"> (hot)” </w:t>
+      </w:r>
+      <w:proofErr w:type="spellStart"/>
+      <w:r>
+        <w:rPr>
+          <w:color w:val="008000"/>
+        </w:rPr>
+        <w:t>also</w:t>
+      </w:r>
+      <w:proofErr w:type="spellEnd"/>
+      <w:r>
+        <w:rPr>
+          <w:color w:val="008000"/>
+        </w:rPr>
+        <w:t xml:space="preserve"> boot </w:t>
+      </w:r>
+      <w:proofErr w:type="spellStart"/>
+      <w:r>
+        <w:rPr>
+          <w:color w:val="008000"/>
+        </w:rPr>
+        <w:t>webpack</w:t>
+      </w:r>
+      <w:proofErr w:type="spellEnd"/>
+      <w:r>
+        <w:rPr>
+          <w:color w:val="008000"/>
+        </w:rPr>
+        <w:t xml:space="preserve"> </w:t>
+      </w:r>
+      <w:proofErr w:type="spellStart"/>
+      <w:r>
+        <w:rPr>
+          <w:color w:val="008000"/>
+        </w:rPr>
+        <w:t>with</w:t>
+      </w:r>
+      <w:proofErr w:type="spellEnd"/>
+      <w:r>
+        <w:rPr>
+          <w:color w:val="008000"/>
+        </w:rPr>
+        <w:t xml:space="preserve"> </w:t>
+      </w:r>
+      <w:proofErr w:type="spellStart"/>
+      <w:r>
+        <w:rPr>
+          <w:color w:val="008000"/>
+        </w:rPr>
+        <w:t>watcher</w:t>
+      </w:r>
+      <w:proofErr w:type="spellEnd"/>
+      <w:r>
+        <w:rPr>
+          <w:color w:val="008000"/>
+        </w:rPr>
+        <w:t>: “</w:t>
+      </w:r>
+      <w:proofErr w:type="spellStart"/>
+      <w:r>
+        <w:rPr>
+          <w:color w:val="008000"/>
+        </w:rPr>
+        <w:t>npm</w:t>
+      </w:r>
+      <w:proofErr w:type="spellEnd"/>
+      <w:r>
+        <w:rPr>
+          <w:color w:val="008000"/>
+        </w:rPr>
+        <w:t xml:space="preserve"> run </w:t>
+      </w:r>
+      <w:proofErr w:type="spellStart"/>
+      <w:r>
+        <w:rPr>
+          <w:color w:val="008000"/>
+        </w:rPr>
+        <w:t>dev</w:t>
+      </w:r>
+      <w:proofErr w:type="spellEnd"/>
+      <w:r>
+        <w:rPr>
+          <w:color w:val="008000"/>
+        </w:rPr>
+        <w:t>”</w:t>
+      </w:r>
+      <w:r>
+        <w:rPr>
+          <w:color w:val="008000"/>
+        </w:rPr>
+        <w:t xml:space="preserve">: </w:t>
+      </w:r>
+      <w:proofErr w:type="spellStart"/>
+      <w:r>
+        <w:rPr>
+          <w:color w:val="008000"/>
+        </w:rPr>
+        <w:t>npm</w:t>
+      </w:r>
+      <w:proofErr w:type="spellEnd"/>
+      <w:r>
+        <w:rPr>
+          <w:color w:val="008000"/>
+        </w:rPr>
+        <w:t xml:space="preserve"> run </w:t>
+      </w:r>
+      <w:proofErr w:type="spellStart"/>
+      <w:r>
+        <w:rPr>
+          <w:color w:val="008000"/>
+        </w:rPr>
+        <w:t>all</w:t>
+      </w:r>
+      <w:proofErr w:type="spellEnd"/>
     </w:p>
     <w:p>
       <w:pPr>
@@ -447,9 +1397,19 @@
           <w:numId w:val="1"/>
         </w:numPr>
       </w:pPr>
-      <w:r>
-        <w:t>Add docblocks</w:t>
-      </w:r>
+      <w:proofErr w:type="spellStart"/>
+      <w:r>
+        <w:t>Add</w:t>
+      </w:r>
+      <w:proofErr w:type="spellEnd"/>
+      <w:r>
+        <w:t xml:space="preserve"> </w:t>
+      </w:r>
+      <w:proofErr w:type="spellStart"/>
+      <w:r>
+        <w:t>docblocks</w:t>
+      </w:r>
+      <w:proofErr w:type="spellEnd"/>
     </w:p>
     <w:p>
       <w:pPr>
@@ -490,7 +1450,7 @@
         <w:rFonts w:ascii="Calibri" w:eastAsiaTheme="minorHAnsi" w:hAnsi="Calibri" w:cs="Calibri" w:hint="default"/>
       </w:rPr>
     </w:lvl>
-    <w:lvl w:ilvl="1" w:tplc="04130003" w:tentative="1">
+    <w:lvl w:ilvl="1" w:tplc="04130003">
       <w:start w:val="1"/>
       <w:numFmt w:val="bullet"/>
       <w:lvlText w:val="o"/>

</xml_diff>